<commit_message>
comparator Imp example added
</commit_message>
<xml_diff>
--- a/Core Java/CORE JAVA/bin/com/Exception_handling/EXCEPTION HANDLING.docx
+++ b/Core Java/CORE JAVA/bin/com/Exception_handling/EXCEPTION HANDLING.docx
@@ -1,6 +1,6 @@
 
 <file path=word/document.xml><?xml version="1.0" encoding="utf-8"?>
-<w:document xmlns:wpc="http://schemas.microsoft.com/office/word/2010/wordprocessingCanvas" xmlns:cx="http://schemas.microsoft.com/office/drawing/2014/chartex" xmlns:cx1="http://schemas.microsoft.com/office/drawing/2015/9/8/chartex" xmlns:cx2="http://schemas.microsoft.com/office/drawing/2015/10/21/chartex" xmlns:cx3="http://schemas.microsoft.com/office/drawing/2016/5/9/chartex" xmlns:cx4="http://schemas.microsoft.com/office/drawing/2016/5/10/chartex" xmlns:cx5="http://schemas.microsoft.com/office/drawing/2016/5/11/chartex" xmlns:cx6="http://schemas.microsoft.com/office/drawing/2016/5/12/chartex" xmlns:cx7="http://schemas.microsoft.com/office/drawing/2016/5/13/chartex" xmlns:cx8="http://schemas.microsoft.com/office/drawing/2016/5/14/chartex" xmlns:mc="http://schemas.openxmlformats.org/markup-compatibility/2006" xmlns:aink="http://schemas.microsoft.com/office/drawing/2016/ink" xmlns:am3d="http://schemas.microsoft.com/office/drawing/2017/model3d" xmlns:o="urn:schemas-microsoft-com:office:office" xmlns:r="http://schemas.openxmlformats.org/officeDocument/2006/relationships" xmlns:m="http://schemas.openxmlformats.org/officeDocument/2006/math" xmlns:v="urn:schemas-microsoft-com:vml" xmlns:wp14="http://schemas.microsoft.com/office/word/2010/wordprocessingDrawing" xmlns:wp="http://schemas.openxmlformats.org/drawingml/2006/wordprocessingDrawing" xmlns:w10="urn:schemas-microsoft-com:office:word" xmlns:w="http://schemas.openxmlformats.org/wordprocessingml/2006/main" xmlns:w14="http://schemas.microsoft.com/office/word/2010/wordml" xmlns:w15="http://schemas.microsoft.com/office/word/2012/wordml" xmlns:w16cid="http://schemas.microsoft.com/office/word/2016/wordml/cid" xmlns:w16se="http://schemas.microsoft.com/office/word/2015/wordml/symex" xmlns:wpg="http://schemas.microsoft.com/office/word/2010/wordprocessingGroup" xmlns:wpi="http://schemas.microsoft.com/office/word/2010/wordprocessingInk" xmlns:wne="http://schemas.microsoft.com/office/word/2006/wordml" xmlns:wps="http://schemas.microsoft.com/office/word/2010/wordprocessingShape" mc:Ignorable="w14 w15 w16se w16cid wp14">
+<w:document xmlns:ve="http://schemas.openxmlformats.org/markup-compatibility/2006" xmlns:o="urn:schemas-microsoft-com:office:office" xmlns:r="http://schemas.openxmlformats.org/officeDocument/2006/relationships" xmlns:m="http://schemas.openxmlformats.org/officeDocument/2006/math" xmlns:v="urn:schemas-microsoft-com:vml" xmlns:wp="http://schemas.openxmlformats.org/drawingml/2006/wordprocessingDrawing" xmlns:w10="urn:schemas-microsoft-com:office:word" xmlns:w="http://schemas.openxmlformats.org/wordprocessingml/2006/main" xmlns:wne="http://schemas.microsoft.com/office/word/2006/wordml">
   <w:body>
     <w:p>
       <w:pPr>
@@ -13,12 +13,6 @@
           <w:sz w:val="24"/>
           <w:szCs w:val="24"/>
           <w:lang w:val="en-IN"/>
-          <w14:shadow w14:blurRad="38100" w14:dist="19050" w14:dir="2700000" w14:sx="100000" w14:sy="100000" w14:kx="0" w14:ky="0" w14:algn="tl">
-            <w14:schemeClr w14:val="dk1">
-              <w14:alpha w14:val="60000"/>
-            </w14:schemeClr>
-          </w14:shadow>
-          <w14:props3d w14:extrusionH="0" w14:contourW="0" w14:prstMaterial="clear"/>
         </w:rPr>
       </w:pPr>
       <w:r>
@@ -30,12 +24,6 @@
           <w:sz w:val="24"/>
           <w:szCs w:val="24"/>
           <w:lang w:val="en-IN"/>
-          <w14:shadow w14:blurRad="38100" w14:dist="19050" w14:dir="2700000" w14:sx="100000" w14:sy="100000" w14:kx="0" w14:ky="0" w14:algn="tl">
-            <w14:schemeClr w14:val="dk1">
-              <w14:alpha w14:val="60000"/>
-            </w14:schemeClr>
-          </w14:shadow>
-          <w14:props3d w14:extrusionH="0" w14:contourW="0" w14:prstMaterial="clear"/>
         </w:rPr>
         <w:t>JAVA.LANG.THROWABLE(ROOT CLASS)</w:t>
       </w:r>
@@ -51,12 +39,6 @@
           <w:sz w:val="24"/>
           <w:szCs w:val="24"/>
           <w:lang w:val="en-IN"/>
-          <w14:shadow w14:blurRad="38100" w14:dist="19050" w14:dir="2700000" w14:sx="100000" w14:sy="100000" w14:kx="0" w14:ky="0" w14:algn="tl">
-            <w14:schemeClr w14:val="dk1">
-              <w14:alpha w14:val="60000"/>
-            </w14:schemeClr>
-          </w14:shadow>
-          <w14:props3d w14:extrusionH="0" w14:contourW="0" w14:prstMaterial="clear"/>
         </w:rPr>
       </w:pPr>
       <w:r>
@@ -68,12 +50,6 @@
           <w:sz w:val="24"/>
           <w:szCs w:val="24"/>
           <w:lang w:val="en-IN"/>
-          <w14:shadow w14:blurRad="38100" w14:dist="19050" w14:dir="2700000" w14:sx="100000" w14:sy="100000" w14:kx="0" w14:ky="0" w14:algn="tl">
-            <w14:schemeClr w14:val="dk1">
-              <w14:alpha w14:val="60000"/>
-            </w14:schemeClr>
-          </w14:shadow>
-          <w14:props3d w14:extrusionH="0" w14:contourW="0" w14:prstMaterial="clear"/>
         </w:rPr>
         <w:t>!!!!!!!!!!!!!!!!!!!!EXCEPTION HANDLING!!!!!!!!!!!!!!!!!!!!!!!!!!</w:t>
       </w:r>
@@ -752,7 +728,7 @@
           <w:sz w:val="24"/>
           <w:szCs w:val="24"/>
         </w:rPr>
-        <w:t xml:space="preserve"> Iv)IE </w:t>
+        <w:t xml:space="preserve"> Iv</w:t>
       </w:r>
       <w:proofErr w:type="gramStart"/>
       <w:r>
@@ -761,7 +737,7 @@
           <w:sz w:val="24"/>
           <w:szCs w:val="24"/>
         </w:rPr>
-        <w:t>V)Remote</w:t>
+        <w:t>)IE</w:t>
       </w:r>
       <w:proofErr w:type="gramEnd"/>
       <w:r>
@@ -770,7 +746,7 @@
           <w:sz w:val="24"/>
           <w:szCs w:val="24"/>
         </w:rPr>
-        <w:t xml:space="preserve"> Exception</w:t>
+        <w:t xml:space="preserve"> V)Remote Exception</w:t>
       </w:r>
     </w:p>
     <w:p>
@@ -1473,7 +1449,27 @@
           <w:szCs w:val="24"/>
           <w:shd w:val="clear" w:color="auto" w:fill="FFFFFF"/>
         </w:rPr>
-        <w:t xml:space="preserve">The classes which directly inherit Throwable class except </w:t>
+        <w:t xml:space="preserve">The classes which directly inherit </w:t>
+      </w:r>
+      <w:proofErr w:type="spellStart"/>
+      <w:r>
+        <w:rPr>
+          <w:rFonts w:ascii="Times New Roman" w:eastAsia="SimSun" w:hAnsi="Times New Roman" w:cs="Times New Roman"/>
+          <w:sz w:val="24"/>
+          <w:szCs w:val="24"/>
+          <w:shd w:val="clear" w:color="auto" w:fill="FFFFFF"/>
+        </w:rPr>
+        <w:t>Throwable</w:t>
+      </w:r>
+      <w:proofErr w:type="spellEnd"/>
+      <w:r>
+        <w:rPr>
+          <w:rFonts w:ascii="Times New Roman" w:eastAsia="SimSun" w:hAnsi="Times New Roman" w:cs="Times New Roman"/>
+          <w:sz w:val="24"/>
+          <w:szCs w:val="24"/>
+          <w:shd w:val="clear" w:color="auto" w:fill="FFFFFF"/>
+        </w:rPr>
+        <w:t xml:space="preserve"> class except </w:t>
       </w:r>
       <w:proofErr w:type="spellStart"/>
       <w:r>
@@ -1876,20 +1872,6 @@
         </w:rPr>
         <w:t xml:space="preserve"> etc. Unchecked exceptions are not checked at compile-time, but they are checked at runtime.</w:t>
       </w:r>
-    </w:p>
-    <w:p>
-      <w:pPr>
-        <w:jc w:val="both"/>
-        <w:rPr>
-          <w:rFonts w:ascii="Times New Roman" w:eastAsia="SimSun" w:hAnsi="Times New Roman" w:cs="Times New Roman"/>
-          <w:b/>
-          <w:bCs/>
-          <w:sz w:val="24"/>
-          <w:szCs w:val="24"/>
-          <w:shd w:val="clear" w:color="auto" w:fill="FFFFFF"/>
-          <w:lang w:val="en-IN"/>
-        </w:rPr>
-      </w:pPr>
     </w:p>
     <w:p>
       <w:pPr>
@@ -2237,25 +2219,7 @@
           <w:shd w:val="clear" w:color="auto" w:fill="FFFFFF"/>
           <w:lang w:val="en-IN"/>
         </w:rPr>
-        <w:t xml:space="preserve">we put the </w:t>
-      </w:r>
-      <w:proofErr w:type="spellStart"/>
-      <w:r>
-        <w:rPr>
-          <w:color w:val="000000"/>
-          <w:shd w:val="clear" w:color="auto" w:fill="FFFFFF"/>
-          <w:lang w:val="en-IN"/>
-        </w:rPr>
-        <w:t>clean up</w:t>
-      </w:r>
-      <w:proofErr w:type="spellEnd"/>
-      <w:r>
-        <w:rPr>
-          <w:color w:val="000000"/>
-          <w:shd w:val="clear" w:color="auto" w:fill="FFFFFF"/>
-          <w:lang w:val="en-IN"/>
-        </w:rPr>
-        <w:t xml:space="preserve"> code in the finally block .it will execute either exception occur or </w:t>
+        <w:t xml:space="preserve">we put the clean up code in the finally block .it will execute either exception occur or </w:t>
       </w:r>
       <w:r>
         <w:rPr>
@@ -2619,27 +2583,15 @@
         </w:rPr>
         <w:t>-I</w:t>
       </w:r>
-      <w:proofErr w:type="spellStart"/>
-      <w:r>
-        <w:rPr>
-          <w:rFonts w:ascii="Times New Roman" w:eastAsia="Consolas" w:hAnsi="Times New Roman" w:cs="Times New Roman"/>
-          <w:b/>
-          <w:bCs/>
-          <w:sz w:val="24"/>
-          <w:szCs w:val="24"/>
-        </w:rPr>
-        <w:t>n</w:t>
-      </w:r>
-      <w:proofErr w:type="spellEnd"/>
-      <w:r>
-        <w:rPr>
-          <w:rFonts w:ascii="Times New Roman" w:eastAsia="Consolas" w:hAnsi="Times New Roman" w:cs="Times New Roman"/>
-          <w:b/>
-          <w:bCs/>
-          <w:sz w:val="24"/>
-          <w:szCs w:val="24"/>
-        </w:rPr>
-        <w:t xml:space="preserve"> </w:t>
+      <w:r>
+        <w:rPr>
+          <w:rFonts w:ascii="Times New Roman" w:eastAsia="Consolas" w:hAnsi="Times New Roman" w:cs="Times New Roman"/>
+          <w:b/>
+          <w:bCs/>
+          <w:sz w:val="24"/>
+          <w:szCs w:val="24"/>
+        </w:rPr>
+        <w:t xml:space="preserve">n </w:t>
       </w:r>
       <w:r>
         <w:rPr>
@@ -3381,12 +3333,6 @@
           <w:sz w:val="24"/>
           <w:szCs w:val="24"/>
           <w:lang w:val="en-IN"/>
-          <w14:shadow w14:blurRad="38100" w14:dist="19050" w14:dir="2700000" w14:sx="100000" w14:sy="100000" w14:kx="0" w14:ky="0" w14:algn="tl">
-            <w14:schemeClr w14:val="dk1">
-              <w14:alpha w14:val="60000"/>
-            </w14:schemeClr>
-          </w14:shadow>
-          <w14:props3d w14:extrusionH="0" w14:contourW="0" w14:prstMaterial="clear"/>
         </w:rPr>
       </w:pPr>
     </w:p>
@@ -3401,8 +3347,8 @@
 </file>
 
 <file path=word/numbering.xml><?xml version="1.0" encoding="utf-8"?>
-<w:numbering xmlns:wpc="http://schemas.microsoft.com/office/word/2010/wordprocessingCanvas" xmlns:cx="http://schemas.microsoft.com/office/drawing/2014/chartex" xmlns:cx1="http://schemas.microsoft.com/office/drawing/2015/9/8/chartex" xmlns:cx2="http://schemas.microsoft.com/office/drawing/2015/10/21/chartex" xmlns:cx3="http://schemas.microsoft.com/office/drawing/2016/5/9/chartex" xmlns:cx4="http://schemas.microsoft.com/office/drawing/2016/5/10/chartex" xmlns:cx5="http://schemas.microsoft.com/office/drawing/2016/5/11/chartex" xmlns:cx6="http://schemas.microsoft.com/office/drawing/2016/5/12/chartex" xmlns:cx7="http://schemas.microsoft.com/office/drawing/2016/5/13/chartex" xmlns:cx8="http://schemas.microsoft.com/office/drawing/2016/5/14/chartex" xmlns:mc="http://schemas.openxmlformats.org/markup-compatibility/2006" xmlns:aink="http://schemas.microsoft.com/office/drawing/2016/ink" xmlns:am3d="http://schemas.microsoft.com/office/drawing/2017/model3d" xmlns:o="urn:schemas-microsoft-com:office:office" xmlns:r="http://schemas.openxmlformats.org/officeDocument/2006/relationships" xmlns:m="http://schemas.openxmlformats.org/officeDocument/2006/math" xmlns:v="urn:schemas-microsoft-com:vml" xmlns:wp14="http://schemas.microsoft.com/office/word/2010/wordprocessingDrawing" xmlns:wp="http://schemas.openxmlformats.org/drawingml/2006/wordprocessingDrawing" xmlns:w10="urn:schemas-microsoft-com:office:word" xmlns:w="http://schemas.openxmlformats.org/wordprocessingml/2006/main" xmlns:w14="http://schemas.microsoft.com/office/word/2010/wordml" xmlns:w15="http://schemas.microsoft.com/office/word/2012/wordml" xmlns:w16cid="http://schemas.microsoft.com/office/word/2016/wordml/cid" xmlns:w16se="http://schemas.microsoft.com/office/word/2015/wordml/symex" xmlns:wpg="http://schemas.microsoft.com/office/word/2010/wordprocessingGroup" xmlns:wpi="http://schemas.microsoft.com/office/word/2010/wordprocessingInk" xmlns:wne="http://schemas.microsoft.com/office/word/2006/wordml" xmlns:wps="http://schemas.microsoft.com/office/word/2010/wordprocessingShape" mc:Ignorable="w14 w15 w16se w16cid wp14">
-  <w:abstractNum w:abstractNumId="0" w15:restartNumberingAfterBreak="0">
+<w:numbering xmlns:ve="http://schemas.openxmlformats.org/markup-compatibility/2006" xmlns:o="urn:schemas-microsoft-com:office:office" xmlns:r="http://schemas.openxmlformats.org/officeDocument/2006/relationships" xmlns:m="http://schemas.openxmlformats.org/officeDocument/2006/math" xmlns:v="urn:schemas-microsoft-com:vml" xmlns:wp="http://schemas.openxmlformats.org/drawingml/2006/wordprocessingDrawing" xmlns:w10="urn:schemas-microsoft-com:office:word" xmlns:w="http://schemas.openxmlformats.org/wordprocessingml/2006/main" xmlns:wne="http://schemas.microsoft.com/office/word/2006/wordml">
+  <w:abstractNum w:abstractNumId="0">
     <w:nsid w:val="D1B52AD3"/>
     <w:multiLevelType w:val="singleLevel"/>
     <w:tmpl w:val="D1B52AD3"/>
@@ -3418,7 +3364,7 @@
       </w:pPr>
     </w:lvl>
   </w:abstractNum>
-  <w:abstractNum w:abstractNumId="1" w15:restartNumberingAfterBreak="0">
+  <w:abstractNum w:abstractNumId="1">
     <w:nsid w:val="43D199B5"/>
     <w:multiLevelType w:val="singleLevel"/>
     <w:tmpl w:val="43D199B5"/>
@@ -3438,7 +3384,7 @@
       </w:rPr>
     </w:lvl>
   </w:abstractNum>
-  <w:abstractNum w:abstractNumId="2" w15:restartNumberingAfterBreak="0">
+  <w:abstractNum w:abstractNumId="2">
     <w:nsid w:val="6BBD6EFB"/>
     <w:multiLevelType w:val="hybridMultilevel"/>
     <w:tmpl w:val="24AE7E2E"/>
@@ -3541,7 +3487,7 @@
 </file>
 
 <file path=word/styles.xml><?xml version="1.0" encoding="utf-8"?>
-<w:styles xmlns:mc="http://schemas.openxmlformats.org/markup-compatibility/2006" xmlns:r="http://schemas.openxmlformats.org/officeDocument/2006/relationships" xmlns:w="http://schemas.openxmlformats.org/wordprocessingml/2006/main" xmlns:w14="http://schemas.microsoft.com/office/word/2010/wordml" xmlns:w15="http://schemas.microsoft.com/office/word/2012/wordml" xmlns:w16cid="http://schemas.microsoft.com/office/word/2016/wordml/cid" xmlns:w16se="http://schemas.microsoft.com/office/word/2015/wordml/symex" mc:Ignorable="w14 w15 w16se w16cid">
+<w:styles xmlns:r="http://schemas.openxmlformats.org/officeDocument/2006/relationships" xmlns:w="http://schemas.openxmlformats.org/wordprocessingml/2006/main">
   <w:docDefaults>
     <w:rPrDefault>
       <w:rPr>
@@ -3555,7 +3501,7 @@
       </w:pPr>
     </w:pPrDefault>
   </w:docDefaults>
-  <w:latentStyles w:defLockedState="0" w:defUIPriority="0" w:defSemiHidden="0" w:defUnhideWhenUsed="0" w:defQFormat="0" w:count="375">
+  <w:latentStyles w:defLockedState="0" w:defUIPriority="0" w:defSemiHidden="0" w:defUnhideWhenUsed="0" w:defQFormat="0" w:count="267">
     <w:lsdException w:name="Normal" w:qFormat="1"/>
     <w:lsdException w:name="heading 1" w:qFormat="1"/>
     <w:lsdException w:name="heading 2" w:semiHidden="1" w:unhideWhenUsed="1" w:qFormat="1"/>
@@ -3736,118 +3682,11 @@
     <w:lsdException w:name="Book Title" w:uiPriority="33" w:qFormat="1"/>
     <w:lsdException w:name="Bibliography" w:semiHidden="1" w:uiPriority="37" w:unhideWhenUsed="1"/>
     <w:lsdException w:name="TOC Heading" w:semiHidden="1" w:uiPriority="39" w:unhideWhenUsed="1" w:qFormat="1"/>
-    <w:lsdException w:name="Plain Table 1" w:uiPriority="41"/>
-    <w:lsdException w:name="Plain Table 2" w:uiPriority="42"/>
-    <w:lsdException w:name="Plain Table 3" w:uiPriority="43"/>
-    <w:lsdException w:name="Plain Table 4" w:uiPriority="44"/>
-    <w:lsdException w:name="Plain Table 5" w:uiPriority="45"/>
-    <w:lsdException w:name="Grid Table Light" w:uiPriority="40"/>
-    <w:lsdException w:name="Grid Table 1 Light" w:uiPriority="46"/>
-    <w:lsdException w:name="Grid Table 2" w:uiPriority="47"/>
-    <w:lsdException w:name="Grid Table 3" w:uiPriority="48"/>
-    <w:lsdException w:name="Grid Table 4" w:uiPriority="49"/>
-    <w:lsdException w:name="Grid Table 5 Dark" w:uiPriority="50"/>
-    <w:lsdException w:name="Grid Table 6 Colorful" w:uiPriority="51"/>
-    <w:lsdException w:name="Grid Table 7 Colorful" w:uiPriority="52"/>
-    <w:lsdException w:name="Grid Table 1 Light Accent 1" w:uiPriority="46"/>
-    <w:lsdException w:name="Grid Table 2 Accent 1" w:uiPriority="47"/>
-    <w:lsdException w:name="Grid Table 3 Accent 1" w:uiPriority="48"/>
-    <w:lsdException w:name="Grid Table 4 Accent 1" w:uiPriority="49"/>
-    <w:lsdException w:name="Grid Table 5 Dark Accent 1" w:uiPriority="50"/>
-    <w:lsdException w:name="Grid Table 6 Colorful Accent 1" w:uiPriority="51"/>
-    <w:lsdException w:name="Grid Table 7 Colorful Accent 1" w:uiPriority="52"/>
-    <w:lsdException w:name="Grid Table 1 Light Accent 2" w:uiPriority="46"/>
-    <w:lsdException w:name="Grid Table 2 Accent 2" w:uiPriority="47"/>
-    <w:lsdException w:name="Grid Table 3 Accent 2" w:uiPriority="48"/>
-    <w:lsdException w:name="Grid Table 4 Accent 2" w:uiPriority="49"/>
-    <w:lsdException w:name="Grid Table 5 Dark Accent 2" w:uiPriority="50"/>
-    <w:lsdException w:name="Grid Table 6 Colorful Accent 2" w:uiPriority="51"/>
-    <w:lsdException w:name="Grid Table 7 Colorful Accent 2" w:uiPriority="52"/>
-    <w:lsdException w:name="Grid Table 1 Light Accent 3" w:uiPriority="46"/>
-    <w:lsdException w:name="Grid Table 2 Accent 3" w:uiPriority="47"/>
-    <w:lsdException w:name="Grid Table 3 Accent 3" w:uiPriority="48"/>
-    <w:lsdException w:name="Grid Table 4 Accent 3" w:uiPriority="49"/>
-    <w:lsdException w:name="Grid Table 5 Dark Accent 3" w:uiPriority="50"/>
-    <w:lsdException w:name="Grid Table 6 Colorful Accent 3" w:uiPriority="51"/>
-    <w:lsdException w:name="Grid Table 7 Colorful Accent 3" w:uiPriority="52"/>
-    <w:lsdException w:name="Grid Table 1 Light Accent 4" w:uiPriority="46"/>
-    <w:lsdException w:name="Grid Table 2 Accent 4" w:uiPriority="47"/>
-    <w:lsdException w:name="Grid Table 3 Accent 4" w:uiPriority="48"/>
-    <w:lsdException w:name="Grid Table 4 Accent 4" w:uiPriority="49"/>
-    <w:lsdException w:name="Grid Table 5 Dark Accent 4" w:uiPriority="50"/>
-    <w:lsdException w:name="Grid Table 6 Colorful Accent 4" w:uiPriority="51"/>
-    <w:lsdException w:name="Grid Table 7 Colorful Accent 4" w:uiPriority="52"/>
-    <w:lsdException w:name="Grid Table 1 Light Accent 5" w:uiPriority="46"/>
-    <w:lsdException w:name="Grid Table 2 Accent 5" w:uiPriority="47"/>
-    <w:lsdException w:name="Grid Table 3 Accent 5" w:uiPriority="48"/>
-    <w:lsdException w:name="Grid Table 4 Accent 5" w:uiPriority="49"/>
-    <w:lsdException w:name="Grid Table 5 Dark Accent 5" w:uiPriority="50"/>
-    <w:lsdException w:name="Grid Table 6 Colorful Accent 5" w:uiPriority="51"/>
-    <w:lsdException w:name="Grid Table 7 Colorful Accent 5" w:uiPriority="52"/>
-    <w:lsdException w:name="Grid Table 1 Light Accent 6" w:uiPriority="46"/>
-    <w:lsdException w:name="Grid Table 2 Accent 6" w:uiPriority="47"/>
-    <w:lsdException w:name="Grid Table 3 Accent 6" w:uiPriority="48"/>
-    <w:lsdException w:name="Grid Table 4 Accent 6" w:uiPriority="49"/>
-    <w:lsdException w:name="Grid Table 5 Dark Accent 6" w:uiPriority="50"/>
-    <w:lsdException w:name="Grid Table 6 Colorful Accent 6" w:uiPriority="51"/>
-    <w:lsdException w:name="Grid Table 7 Colorful Accent 6" w:uiPriority="52"/>
-    <w:lsdException w:name="List Table 1 Light" w:uiPriority="46"/>
-    <w:lsdException w:name="List Table 2" w:uiPriority="47"/>
-    <w:lsdException w:name="List Table 3" w:uiPriority="48"/>
-    <w:lsdException w:name="List Table 4" w:uiPriority="49"/>
-    <w:lsdException w:name="List Table 5 Dark" w:uiPriority="50"/>
-    <w:lsdException w:name="List Table 6 Colorful" w:uiPriority="51"/>
-    <w:lsdException w:name="List Table 7 Colorful" w:uiPriority="52"/>
-    <w:lsdException w:name="List Table 1 Light Accent 1" w:uiPriority="46"/>
-    <w:lsdException w:name="List Table 2 Accent 1" w:uiPriority="47"/>
-    <w:lsdException w:name="List Table 3 Accent 1" w:uiPriority="48"/>
-    <w:lsdException w:name="List Table 4 Accent 1" w:uiPriority="49"/>
-    <w:lsdException w:name="List Table 5 Dark Accent 1" w:uiPriority="50"/>
-    <w:lsdException w:name="List Table 6 Colorful Accent 1" w:uiPriority="51"/>
-    <w:lsdException w:name="List Table 7 Colorful Accent 1" w:uiPriority="52"/>
-    <w:lsdException w:name="List Table 1 Light Accent 2" w:uiPriority="46"/>
-    <w:lsdException w:name="List Table 2 Accent 2" w:uiPriority="47"/>
-    <w:lsdException w:name="List Table 3 Accent 2" w:uiPriority="48"/>
-    <w:lsdException w:name="List Table 4 Accent 2" w:uiPriority="49"/>
-    <w:lsdException w:name="List Table 5 Dark Accent 2" w:uiPriority="50"/>
-    <w:lsdException w:name="List Table 6 Colorful Accent 2" w:uiPriority="51"/>
-    <w:lsdException w:name="List Table 7 Colorful Accent 2" w:uiPriority="52"/>
-    <w:lsdException w:name="List Table 1 Light Accent 3" w:uiPriority="46"/>
-    <w:lsdException w:name="List Table 2 Accent 3" w:uiPriority="47"/>
-    <w:lsdException w:name="List Table 3 Accent 3" w:uiPriority="48"/>
-    <w:lsdException w:name="List Table 4 Accent 3" w:uiPriority="49"/>
-    <w:lsdException w:name="List Table 5 Dark Accent 3" w:uiPriority="50"/>
-    <w:lsdException w:name="List Table 6 Colorful Accent 3" w:uiPriority="51"/>
-    <w:lsdException w:name="List Table 7 Colorful Accent 3" w:uiPriority="52"/>
-    <w:lsdException w:name="List Table 1 Light Accent 4" w:uiPriority="46"/>
-    <w:lsdException w:name="List Table 2 Accent 4" w:uiPriority="47"/>
-    <w:lsdException w:name="List Table 3 Accent 4" w:uiPriority="48"/>
-    <w:lsdException w:name="List Table 4 Accent 4" w:uiPriority="49"/>
-    <w:lsdException w:name="List Table 5 Dark Accent 4" w:uiPriority="50"/>
-    <w:lsdException w:name="List Table 6 Colorful Accent 4" w:uiPriority="51"/>
-    <w:lsdException w:name="List Table 7 Colorful Accent 4" w:uiPriority="52"/>
-    <w:lsdException w:name="List Table 1 Light Accent 5" w:uiPriority="46"/>
-    <w:lsdException w:name="List Table 2 Accent 5" w:uiPriority="47"/>
-    <w:lsdException w:name="List Table 3 Accent 5" w:uiPriority="48"/>
-    <w:lsdException w:name="List Table 4 Accent 5" w:uiPriority="49"/>
-    <w:lsdException w:name="List Table 5 Dark Accent 5" w:uiPriority="50"/>
-    <w:lsdException w:name="List Table 6 Colorful Accent 5" w:uiPriority="51"/>
-    <w:lsdException w:name="List Table 7 Colorful Accent 5" w:uiPriority="52"/>
-    <w:lsdException w:name="List Table 1 Light Accent 6" w:uiPriority="46"/>
-    <w:lsdException w:name="List Table 2 Accent 6" w:uiPriority="47"/>
-    <w:lsdException w:name="List Table 3 Accent 6" w:uiPriority="48"/>
-    <w:lsdException w:name="List Table 4 Accent 6" w:uiPriority="49"/>
-    <w:lsdException w:name="List Table 5 Dark Accent 6" w:uiPriority="50"/>
-    <w:lsdException w:name="List Table 6 Colorful Accent 6" w:uiPriority="51"/>
-    <w:lsdException w:name="List Table 7 Colorful Accent 6" w:uiPriority="52"/>
-    <w:lsdException w:name="Mention" w:semiHidden="1" w:uiPriority="99" w:unhideWhenUsed="1"/>
-    <w:lsdException w:name="Smart Hyperlink" w:semiHidden="1" w:uiPriority="99" w:unhideWhenUsed="1"/>
-    <w:lsdException w:name="Hashtag" w:semiHidden="1" w:uiPriority="99" w:unhideWhenUsed="1"/>
-    <w:lsdException w:name="Unresolved Mention" w:semiHidden="1" w:uiPriority="99" w:unhideWhenUsed="1"/>
   </w:latentStyles>
   <w:style w:type="paragraph" w:default="1" w:styleId="Normal">
     <w:name w:val="Normal"/>
     <w:qFormat/>
+    <w:rsid w:val="00F4512A"/>
     <w:rPr>
       <w:rFonts w:asciiTheme="minorHAnsi" w:eastAsiaTheme="minorEastAsia" w:hAnsiTheme="minorHAnsi" w:cstheme="minorBidi"/>
       <w:lang w:val="en-US" w:eastAsia="zh-CN"/>
@@ -3884,6 +3723,7 @@
     <w:uiPriority w:val="99"/>
     <w:semiHidden/>
     <w:unhideWhenUsed/>
+    <w:qFormat/>
     <w:tblPr>
       <w:tblInd w:w="0" w:type="dxa"/>
       <w:tblCellMar>
@@ -3902,6 +3742,7 @@
   </w:style>
   <w:style w:type="paragraph" w:styleId="NormalWeb">
     <w:name w:val="Normal (Web)"/>
+    <w:rsid w:val="00F4512A"/>
     <w:pPr>
       <w:spacing w:beforeAutospacing="1" w:after="0" w:afterAutospacing="1"/>
     </w:pPr>

</xml_diff>